<commit_message>
added description in chapter 2.3.3.6
</commit_message>
<xml_diff>
--- a/диплом2.docx
+++ b/диплом2.docx
@@ -6156,37 +6156,15 @@
         <w:ind w:firstLine="709"/>
         <w:rPr>
           <w:szCs w:val="28"/>
-        </w:rPr>
-      </w:pPr>
-      <w:r>
-        <w:rPr>
-          <w:szCs w:val="28"/>
-        </w:rPr>
-        <w:t>Реализованный каркас у</w:t>
-      </w:r>
-      <w:r>
-        <w:rPr>
-          <w:szCs w:val="28"/>
-        </w:rPr>
-        <w:t>про</w:t>
-      </w:r>
-      <w:r>
-        <w:rPr>
-          <w:szCs w:val="28"/>
-        </w:rPr>
-        <w:t xml:space="preserve">щает работу программиста </w:t>
-      </w:r>
-      <w:r>
-        <w:rPr>
-          <w:szCs w:val="28"/>
-        </w:rPr>
-        <w:t>за счет</w:t>
-      </w:r>
-      <w:r>
-        <w:rPr>
-          <w:szCs w:val="28"/>
-        </w:rPr>
-        <w:t>:</w:t>
+          <w:highlight w:val="yellow"/>
+        </w:rPr>
+      </w:pPr>
+      <w:r>
+        <w:rPr>
+          <w:szCs w:val="28"/>
+          <w:highlight w:val="yellow"/>
+        </w:rPr>
+        <w:t>Реализованный каркас упрощает работу программиста за счет:</w:t>
       </w:r>
     </w:p>
     <w:p>
@@ -6202,13 +6180,15 @@
           <w:rFonts w:ascii="Times New Roman" w:hAnsi="Times New Roman" w:cs="Times New Roman"/>
           <w:sz w:val="28"/>
           <w:szCs w:val="28"/>
-        </w:rPr>
-      </w:pPr>
-      <w:r>
-        <w:rPr>
-          <w:rFonts w:ascii="Times New Roman" w:hAnsi="Times New Roman" w:cs="Times New Roman"/>
-          <w:sz w:val="28"/>
-          <w:szCs w:val="28"/>
+          <w:highlight w:val="yellow"/>
+        </w:rPr>
+      </w:pPr>
+      <w:r>
+        <w:rPr>
+          <w:rFonts w:ascii="Times New Roman" w:hAnsi="Times New Roman" w:cs="Times New Roman"/>
+          <w:sz w:val="28"/>
+          <w:szCs w:val="28"/>
+          <w:highlight w:val="yellow"/>
         </w:rPr>
         <w:t xml:space="preserve">Предоставления готовых, согласованных реализации частей </w:t>
       </w:r>
@@ -6218,6 +6198,7 @@
           <w:rFonts w:ascii="Times New Roman" w:hAnsi="Times New Roman" w:cs="Times New Roman"/>
           <w:sz w:val="28"/>
           <w:szCs w:val="28"/>
+          <w:highlight w:val="yellow"/>
         </w:rPr>
         <w:t>мультимедийнго</w:t>
       </w:r>
@@ -6227,6 +6208,7 @@
           <w:rFonts w:ascii="Times New Roman" w:hAnsi="Times New Roman" w:cs="Times New Roman"/>
           <w:sz w:val="28"/>
           <w:szCs w:val="28"/>
+          <w:highlight w:val="yellow"/>
         </w:rPr>
         <w:t xml:space="preserve"> приложения  использующего  2</w:t>
       </w:r>
@@ -6235,6 +6217,7 @@
           <w:rFonts w:ascii="Times New Roman" w:hAnsi="Times New Roman" w:cs="Times New Roman"/>
           <w:sz w:val="28"/>
           <w:szCs w:val="28"/>
+          <w:highlight w:val="yellow"/>
           <w:lang w:val="en-US"/>
         </w:rPr>
         <w:t>d</w:t>
@@ -6244,6 +6227,7 @@
           <w:rFonts w:ascii="Times New Roman" w:hAnsi="Times New Roman" w:cs="Times New Roman"/>
           <w:sz w:val="28"/>
           <w:szCs w:val="28"/>
+          <w:highlight w:val="yellow"/>
         </w:rPr>
         <w:t>-</w:t>
       </w:r>
@@ -6252,6 +6236,7 @@
           <w:rFonts w:ascii="Times New Roman" w:hAnsi="Times New Roman" w:cs="Times New Roman"/>
           <w:sz w:val="28"/>
           <w:szCs w:val="28"/>
+          <w:highlight w:val="yellow"/>
           <w:lang w:val="en-US"/>
         </w:rPr>
         <w:t>context</w:t>
@@ -6261,6 +6246,7 @@
           <w:rFonts w:ascii="Times New Roman" w:hAnsi="Times New Roman" w:cs="Times New Roman"/>
           <w:sz w:val="28"/>
           <w:szCs w:val="28"/>
+          <w:highlight w:val="yellow"/>
         </w:rPr>
         <w:t xml:space="preserve"> </w:t>
       </w:r>
@@ -6269,6 +6255,7 @@
           <w:rFonts w:ascii="Times New Roman" w:hAnsi="Times New Roman" w:cs="Times New Roman"/>
           <w:sz w:val="28"/>
           <w:szCs w:val="28"/>
+          <w:highlight w:val="yellow"/>
           <w:lang w:val="en-US"/>
         </w:rPr>
         <w:t>HTML</w:t>
@@ -6278,6 +6265,7 @@
           <w:rFonts w:ascii="Times New Roman" w:hAnsi="Times New Roman" w:cs="Times New Roman"/>
           <w:sz w:val="28"/>
           <w:szCs w:val="28"/>
+          <w:highlight w:val="yellow"/>
         </w:rPr>
         <w:t>5.</w:t>
       </w:r>
@@ -6295,13 +6283,15 @@
           <w:rFonts w:ascii="Times New Roman" w:hAnsi="Times New Roman" w:cs="Times New Roman"/>
           <w:sz w:val="28"/>
           <w:szCs w:val="28"/>
-        </w:rPr>
-      </w:pPr>
-      <w:r>
-        <w:rPr>
-          <w:rFonts w:ascii="Times New Roman" w:hAnsi="Times New Roman" w:cs="Times New Roman"/>
-          <w:sz w:val="28"/>
-          <w:szCs w:val="28"/>
+          <w:highlight w:val="yellow"/>
+        </w:rPr>
+      </w:pPr>
+      <w:r>
+        <w:rPr>
+          <w:rFonts w:ascii="Times New Roman" w:hAnsi="Times New Roman" w:cs="Times New Roman"/>
+          <w:sz w:val="28"/>
+          <w:szCs w:val="28"/>
+          <w:highlight w:val="yellow"/>
         </w:rPr>
         <w:t>Упрощения взаимодействия с интерфейсом 2</w:t>
       </w:r>
@@ -6310,6 +6300,7 @@
           <w:rFonts w:ascii="Times New Roman" w:hAnsi="Times New Roman" w:cs="Times New Roman"/>
           <w:sz w:val="28"/>
           <w:szCs w:val="28"/>
+          <w:highlight w:val="yellow"/>
           <w:lang w:val="en-US"/>
         </w:rPr>
         <w:t>d</w:t>
@@ -6319,6 +6310,7 @@
           <w:rFonts w:ascii="Times New Roman" w:hAnsi="Times New Roman" w:cs="Times New Roman"/>
           <w:sz w:val="28"/>
           <w:szCs w:val="28"/>
+          <w:highlight w:val="yellow"/>
         </w:rPr>
         <w:t>-</w:t>
       </w:r>
@@ -6327,6 +6319,7 @@
           <w:rFonts w:ascii="Times New Roman" w:hAnsi="Times New Roman" w:cs="Times New Roman"/>
           <w:sz w:val="28"/>
           <w:szCs w:val="28"/>
+          <w:highlight w:val="yellow"/>
           <w:lang w:val="en-US"/>
         </w:rPr>
         <w:t>context</w:t>
@@ -6336,6 +6329,7 @@
           <w:rFonts w:ascii="Times New Roman" w:hAnsi="Times New Roman" w:cs="Times New Roman"/>
           <w:sz w:val="28"/>
           <w:szCs w:val="28"/>
+          <w:highlight w:val="yellow"/>
         </w:rPr>
         <w:t>.</w:t>
       </w:r>
@@ -6353,23 +6347,17 @@
           <w:rFonts w:ascii="Times New Roman" w:hAnsi="Times New Roman" w:cs="Times New Roman"/>
           <w:sz w:val="28"/>
           <w:szCs w:val="28"/>
-        </w:rPr>
-      </w:pPr>
-      <w:r>
-        <w:rPr>
-          <w:rFonts w:ascii="Times New Roman" w:hAnsi="Times New Roman" w:cs="Times New Roman"/>
-          <w:sz w:val="28"/>
-          <w:szCs w:val="28"/>
-        </w:rPr>
-        <w:t>Модульности каркаса.</w:t>
-      </w:r>
-      <w:r>
-        <w:rPr>
-          <w:rFonts w:ascii="Times New Roman" w:hAnsi="Times New Roman" w:cs="Times New Roman"/>
-          <w:sz w:val="28"/>
-          <w:szCs w:val="28"/>
-        </w:rPr>
-        <w:t xml:space="preserve"> </w:t>
+          <w:highlight w:val="yellow"/>
+        </w:rPr>
+      </w:pPr>
+      <w:r>
+        <w:rPr>
+          <w:rFonts w:ascii="Times New Roman" w:hAnsi="Times New Roman" w:cs="Times New Roman"/>
+          <w:sz w:val="28"/>
+          <w:szCs w:val="28"/>
+          <w:highlight w:val="yellow"/>
+        </w:rPr>
+        <w:t xml:space="preserve">Модульности каркаса. </w:t>
       </w:r>
     </w:p>
     <w:p>
@@ -15698,22 +15686,22 @@
     <w:tbl>
       <w:tblPr>
         <w:tblStyle w:val="a8"/>
-        <w:tblW w:w="0" w:type="auto"/>
+        <w:tblW w:w="9747" w:type="dxa"/>
         <w:tblLayout w:type="fixed"/>
         <w:tblLook w:val="04A0"/>
       </w:tblPr>
       <w:tblGrid>
-        <w:gridCol w:w="1678"/>
-        <w:gridCol w:w="719"/>
-        <w:gridCol w:w="719"/>
-        <w:gridCol w:w="961"/>
+        <w:gridCol w:w="1809"/>
+        <w:gridCol w:w="588"/>
+        <w:gridCol w:w="546"/>
+        <w:gridCol w:w="851"/>
+        <w:gridCol w:w="850"/>
         <w:gridCol w:w="993"/>
         <w:gridCol w:w="992"/>
         <w:gridCol w:w="992"/>
-        <w:gridCol w:w="968"/>
-        <w:gridCol w:w="1017"/>
-        <w:gridCol w:w="532"/>
-        <w:gridCol w:w="532"/>
+        <w:gridCol w:w="992"/>
+        <w:gridCol w:w="567"/>
+        <w:gridCol w:w="567"/>
       </w:tblGrid>
       <w:tr>
         <w:trPr>
@@ -15722,7 +15710,7 @@
         </w:trPr>
         <w:tc>
           <w:tcPr>
-            <w:tcW w:w="1678" w:type="dxa"/>
+            <w:tcW w:w="1809" w:type="dxa"/>
           </w:tcPr>
           <w:p>
             <w:pPr>
@@ -15737,12 +15725,12 @@
         </w:tc>
         <w:tc>
           <w:tcPr>
-            <w:tcW w:w="719" w:type="dxa"/>
+            <w:tcW w:w="588" w:type="dxa"/>
             <w:textDirection w:val="btLr"/>
           </w:tcPr>
           <w:p>
             <w:pPr>
-              <w:spacing w:line="360" w:lineRule="auto"/>
+              <w:spacing w:line="276" w:lineRule="auto"/>
               <w:ind w:left="113" w:right="113" w:firstLine="0"/>
               <w:jc w:val="left"/>
               <w:rPr>
@@ -15765,12 +15753,12 @@
         </w:tc>
         <w:tc>
           <w:tcPr>
-            <w:tcW w:w="719" w:type="dxa"/>
+            <w:tcW w:w="546" w:type="dxa"/>
             <w:textDirection w:val="btLr"/>
           </w:tcPr>
           <w:p>
             <w:pPr>
-              <w:spacing w:line="360" w:lineRule="auto"/>
+              <w:spacing w:line="276" w:lineRule="auto"/>
               <w:ind w:left="113" w:right="113" w:firstLine="0"/>
               <w:jc w:val="left"/>
               <w:rPr>
@@ -15793,12 +15781,12 @@
         </w:tc>
         <w:tc>
           <w:tcPr>
-            <w:tcW w:w="961" w:type="dxa"/>
+            <w:tcW w:w="851" w:type="dxa"/>
             <w:textDirection w:val="btLr"/>
           </w:tcPr>
           <w:p>
             <w:pPr>
-              <w:spacing w:line="360" w:lineRule="auto"/>
+              <w:spacing w:line="276" w:lineRule="auto"/>
               <w:ind w:left="113" w:right="113" w:firstLine="0"/>
               <w:jc w:val="left"/>
               <w:rPr>
@@ -15817,6 +15805,55 @@
                 <w:szCs w:val="28"/>
               </w:rPr>
               <w:t>бъектное представление примитивов</w:t>
+            </w:r>
+          </w:p>
+        </w:tc>
+        <w:tc>
+          <w:tcPr>
+            <w:tcW w:w="850" w:type="dxa"/>
+            <w:textDirection w:val="btLr"/>
+          </w:tcPr>
+          <w:p>
+            <w:pPr>
+              <w:spacing w:line="276" w:lineRule="auto"/>
+              <w:ind w:left="113" w:right="113" w:firstLine="0"/>
+              <w:jc w:val="left"/>
+              <w:rPr>
+                <w:szCs w:val="28"/>
+              </w:rPr>
+            </w:pPr>
+            <w:r>
+              <w:rPr>
+                <w:szCs w:val="28"/>
+                <w:lang w:val="en-US"/>
+              </w:rPr>
+              <w:t>C</w:t>
+            </w:r>
+            <w:r>
+              <w:rPr>
+                <w:szCs w:val="28"/>
+                <w:lang w:val="en-US"/>
+              </w:rPr>
+              <w:t>all</w:t>
+            </w:r>
+            <w:r>
+              <w:rPr>
+                <w:szCs w:val="28"/>
+              </w:rPr>
+              <w:t>-</w:t>
+            </w:r>
+            <w:r>
+              <w:rPr>
+                <w:szCs w:val="28"/>
+                <w:lang w:val="en-US"/>
+              </w:rPr>
+              <w:t>back</w:t>
+            </w:r>
+            <w:r>
+              <w:rPr>
+                <w:szCs w:val="28"/>
+              </w:rPr>
+              <w:t xml:space="preserve"> функции для событий объектов</w:t>
             </w:r>
           </w:p>
         </w:tc>
@@ -15827,56 +15864,7 @@
           </w:tcPr>
           <w:p>
             <w:pPr>
-              <w:spacing w:line="360" w:lineRule="auto"/>
-              <w:ind w:left="113" w:right="113" w:firstLine="0"/>
-              <w:jc w:val="left"/>
-              <w:rPr>
-                <w:szCs w:val="28"/>
-              </w:rPr>
-            </w:pPr>
-            <w:r>
-              <w:rPr>
-                <w:szCs w:val="28"/>
-                <w:lang w:val="en-US"/>
-              </w:rPr>
-              <w:t>C</w:t>
-            </w:r>
-            <w:r>
-              <w:rPr>
-                <w:szCs w:val="28"/>
-                <w:lang w:val="en-US"/>
-              </w:rPr>
-              <w:t>all</w:t>
-            </w:r>
-            <w:r>
-              <w:rPr>
-                <w:szCs w:val="28"/>
-              </w:rPr>
-              <w:t>-</w:t>
-            </w:r>
-            <w:r>
-              <w:rPr>
-                <w:szCs w:val="28"/>
-                <w:lang w:val="en-US"/>
-              </w:rPr>
-              <w:t>back</w:t>
-            </w:r>
-            <w:r>
-              <w:rPr>
-                <w:szCs w:val="28"/>
-              </w:rPr>
-              <w:t xml:space="preserve"> функции для событий объектов</w:t>
-            </w:r>
-          </w:p>
-        </w:tc>
-        <w:tc>
-          <w:tcPr>
-            <w:tcW w:w="992" w:type="dxa"/>
-            <w:textDirection w:val="btLr"/>
-          </w:tcPr>
-          <w:p>
-            <w:pPr>
-              <w:spacing w:line="360" w:lineRule="auto"/>
+              <w:spacing w:line="276" w:lineRule="auto"/>
               <w:ind w:left="113" w:right="113" w:firstLine="0"/>
               <w:jc w:val="left"/>
               <w:rPr>
@@ -15918,7 +15906,7 @@
           </w:tcPr>
           <w:p>
             <w:pPr>
-              <w:spacing w:line="360" w:lineRule="auto"/>
+              <w:spacing w:line="276" w:lineRule="auto"/>
               <w:ind w:left="113" w:right="113" w:firstLine="0"/>
               <w:jc w:val="left"/>
               <w:rPr>
@@ -15941,12 +15929,12 @@
         </w:tc>
         <w:tc>
           <w:tcPr>
-            <w:tcW w:w="968" w:type="dxa"/>
+            <w:tcW w:w="992" w:type="dxa"/>
             <w:textDirection w:val="btLr"/>
           </w:tcPr>
           <w:p>
             <w:pPr>
-              <w:spacing w:line="360" w:lineRule="auto"/>
+              <w:spacing w:line="276" w:lineRule="auto"/>
               <w:ind w:left="113" w:right="113" w:firstLine="0"/>
               <w:jc w:val="left"/>
               <w:rPr>
@@ -15975,12 +15963,12 @@
         </w:tc>
         <w:tc>
           <w:tcPr>
-            <w:tcW w:w="1017" w:type="dxa"/>
+            <w:tcW w:w="992" w:type="dxa"/>
             <w:textDirection w:val="btLr"/>
           </w:tcPr>
           <w:p>
             <w:pPr>
-              <w:spacing w:line="360" w:lineRule="auto"/>
+              <w:spacing w:line="276" w:lineRule="auto"/>
               <w:ind w:left="113" w:right="113" w:firstLine="0"/>
               <w:jc w:val="left"/>
               <w:rPr>
@@ -16003,12 +15991,12 @@
         </w:tc>
         <w:tc>
           <w:tcPr>
-            <w:tcW w:w="532" w:type="dxa"/>
+            <w:tcW w:w="567" w:type="dxa"/>
             <w:textDirection w:val="btLr"/>
           </w:tcPr>
           <w:p>
             <w:pPr>
-              <w:spacing w:line="360" w:lineRule="auto"/>
+              <w:spacing w:line="276" w:lineRule="auto"/>
               <w:ind w:left="113" w:right="113" w:firstLine="0"/>
               <w:jc w:val="left"/>
               <w:rPr>
@@ -16031,12 +16019,12 @@
         </w:tc>
         <w:tc>
           <w:tcPr>
-            <w:tcW w:w="532" w:type="dxa"/>
+            <w:tcW w:w="567" w:type="dxa"/>
             <w:textDirection w:val="btLr"/>
           </w:tcPr>
           <w:p>
             <w:pPr>
-              <w:spacing w:line="360" w:lineRule="auto"/>
+              <w:spacing w:line="276" w:lineRule="auto"/>
               <w:ind w:left="113" w:right="113" w:firstLine="0"/>
               <w:jc w:val="left"/>
               <w:rPr>
@@ -16047,7 +16035,13 @@
               <w:rPr>
                 <w:szCs w:val="28"/>
               </w:rPr>
-              <w:t>Вызовы цепочкой</w:t>
+              <w:t xml:space="preserve">Вызовы </w:t>
+            </w:r>
+            <w:r>
+              <w:rPr>
+                <w:szCs w:val="28"/>
+              </w:rPr>
+              <w:t>цепочкой</w:t>
             </w:r>
           </w:p>
         </w:tc>
@@ -16055,7 +16049,7 @@
       <w:tr>
         <w:tc>
           <w:tcPr>
-            <w:tcW w:w="1678" w:type="dxa"/>
+            <w:tcW w:w="1809" w:type="dxa"/>
           </w:tcPr>
           <w:p>
             <w:pPr>
@@ -16074,7 +16068,7 @@
         </w:tc>
         <w:tc>
           <w:tcPr>
-            <w:tcW w:w="719" w:type="dxa"/>
+            <w:tcW w:w="588" w:type="dxa"/>
           </w:tcPr>
           <w:p>
             <w:pPr>
@@ -16088,7 +16082,7 @@
         </w:tc>
         <w:tc>
           <w:tcPr>
-            <w:tcW w:w="719" w:type="dxa"/>
+            <w:tcW w:w="546" w:type="dxa"/>
           </w:tcPr>
           <w:p>
             <w:pPr>
@@ -16102,7 +16096,7 @@
         </w:tc>
         <w:tc>
           <w:tcPr>
-            <w:tcW w:w="961" w:type="dxa"/>
+            <w:tcW w:w="851" w:type="dxa"/>
           </w:tcPr>
           <w:p>
             <w:pPr>
@@ -16116,6 +16110,20 @@
         </w:tc>
         <w:tc>
           <w:tcPr>
+            <w:tcW w:w="850" w:type="dxa"/>
+          </w:tcPr>
+          <w:p>
+            <w:pPr>
+              <w:spacing w:line="360" w:lineRule="auto"/>
+              <w:ind w:firstLine="0"/>
+            </w:pPr>
+            <w:r>
+              <w:t>-\+</w:t>
+            </w:r>
+          </w:p>
+        </w:tc>
+        <w:tc>
+          <w:tcPr>
             <w:tcW w:w="993" w:type="dxa"/>
           </w:tcPr>
           <w:p>
@@ -16124,7 +16132,7 @@
               <w:ind w:firstLine="0"/>
             </w:pPr>
             <w:r>
-              <w:t>-\+</w:t>
+              <w:t>+</w:t>
             </w:r>
           </w:p>
         </w:tc>
@@ -16152,13 +16160,27 @@
               <w:ind w:firstLine="0"/>
             </w:pPr>
             <w:r>
+              <w:t>-</w:t>
+            </w:r>
+          </w:p>
+        </w:tc>
+        <w:tc>
+          <w:tcPr>
+            <w:tcW w:w="992" w:type="dxa"/>
+          </w:tcPr>
+          <w:p>
+            <w:pPr>
+              <w:spacing w:line="360" w:lineRule="auto"/>
+              <w:ind w:firstLine="0"/>
+            </w:pPr>
+            <w:r>
               <w:t>+</w:t>
             </w:r>
           </w:p>
         </w:tc>
         <w:tc>
           <w:tcPr>
-            <w:tcW w:w="968" w:type="dxa"/>
+            <w:tcW w:w="567" w:type="dxa"/>
           </w:tcPr>
           <w:p>
             <w:pPr>
@@ -16172,35 +16194,7 @@
         </w:tc>
         <w:tc>
           <w:tcPr>
-            <w:tcW w:w="1017" w:type="dxa"/>
-          </w:tcPr>
-          <w:p>
-            <w:pPr>
-              <w:spacing w:line="360" w:lineRule="auto"/>
-              <w:ind w:firstLine="0"/>
-            </w:pPr>
-            <w:r>
-              <w:t>+</w:t>
-            </w:r>
-          </w:p>
-        </w:tc>
-        <w:tc>
-          <w:tcPr>
-            <w:tcW w:w="532" w:type="dxa"/>
-          </w:tcPr>
-          <w:p>
-            <w:pPr>
-              <w:spacing w:line="360" w:lineRule="auto"/>
-              <w:ind w:firstLine="0"/>
-            </w:pPr>
-            <w:r>
-              <w:t>-</w:t>
-            </w:r>
-          </w:p>
-        </w:tc>
-        <w:tc>
-          <w:tcPr>
-            <w:tcW w:w="532" w:type="dxa"/>
+            <w:tcW w:w="567" w:type="dxa"/>
           </w:tcPr>
           <w:p>
             <w:pPr>
@@ -16216,7 +16210,7 @@
       <w:tr>
         <w:tc>
           <w:tcPr>
-            <w:tcW w:w="1678" w:type="dxa"/>
+            <w:tcW w:w="1809" w:type="dxa"/>
           </w:tcPr>
           <w:p>
             <w:pPr>
@@ -16238,7 +16232,7 @@
         </w:tc>
         <w:tc>
           <w:tcPr>
-            <w:tcW w:w="719" w:type="dxa"/>
+            <w:tcW w:w="588" w:type="dxa"/>
           </w:tcPr>
           <w:p>
             <w:pPr>
@@ -16252,7 +16246,7 @@
         </w:tc>
         <w:tc>
           <w:tcPr>
-            <w:tcW w:w="719" w:type="dxa"/>
+            <w:tcW w:w="546" w:type="dxa"/>
           </w:tcPr>
           <w:p>
             <w:pPr>
@@ -16266,7 +16260,21 @@
         </w:tc>
         <w:tc>
           <w:tcPr>
-            <w:tcW w:w="961" w:type="dxa"/>
+            <w:tcW w:w="851" w:type="dxa"/>
+          </w:tcPr>
+          <w:p>
+            <w:pPr>
+              <w:spacing w:line="360" w:lineRule="auto"/>
+              <w:ind w:firstLine="0"/>
+            </w:pPr>
+            <w:r>
+              <w:t>+</w:t>
+            </w:r>
+          </w:p>
+        </w:tc>
+        <w:tc>
+          <w:tcPr>
+            <w:tcW w:w="850" w:type="dxa"/>
           </w:tcPr>
           <w:p>
             <w:pPr>
@@ -16316,27 +16324,13 @@
               <w:ind w:firstLine="0"/>
             </w:pPr>
             <w:r>
-              <w:t>+</w:t>
-            </w:r>
-          </w:p>
-        </w:tc>
-        <w:tc>
-          <w:tcPr>
-            <w:tcW w:w="968" w:type="dxa"/>
-          </w:tcPr>
-          <w:p>
-            <w:pPr>
-              <w:spacing w:line="360" w:lineRule="auto"/>
-              <w:ind w:firstLine="0"/>
-            </w:pPr>
-            <w:r>
               <w:t>-</w:t>
             </w:r>
           </w:p>
         </w:tc>
         <w:tc>
           <w:tcPr>
-            <w:tcW w:w="1017" w:type="dxa"/>
+            <w:tcW w:w="992" w:type="dxa"/>
           </w:tcPr>
           <w:p>
             <w:pPr>
@@ -16350,7 +16344,7 @@
         </w:tc>
         <w:tc>
           <w:tcPr>
-            <w:tcW w:w="532" w:type="dxa"/>
+            <w:tcW w:w="567" w:type="dxa"/>
           </w:tcPr>
           <w:p>
             <w:pPr>
@@ -16364,7 +16358,7 @@
         </w:tc>
         <w:tc>
           <w:tcPr>
-            <w:tcW w:w="532" w:type="dxa"/>
+            <w:tcW w:w="567" w:type="dxa"/>
           </w:tcPr>
           <w:p>
             <w:pPr>
@@ -16380,7 +16374,7 @@
       <w:tr>
         <w:tc>
           <w:tcPr>
-            <w:tcW w:w="1678" w:type="dxa"/>
+            <w:tcW w:w="1809" w:type="dxa"/>
           </w:tcPr>
           <w:p>
             <w:pPr>
@@ -16403,7 +16397,7 @@
         </w:tc>
         <w:tc>
           <w:tcPr>
-            <w:tcW w:w="719" w:type="dxa"/>
+            <w:tcW w:w="588" w:type="dxa"/>
           </w:tcPr>
           <w:p>
             <w:pPr>
@@ -16417,7 +16411,7 @@
         </w:tc>
         <w:tc>
           <w:tcPr>
-            <w:tcW w:w="719" w:type="dxa"/>
+            <w:tcW w:w="546" w:type="dxa"/>
           </w:tcPr>
           <w:p>
             <w:pPr>
@@ -16431,7 +16425,21 @@
         </w:tc>
         <w:tc>
           <w:tcPr>
-            <w:tcW w:w="961" w:type="dxa"/>
+            <w:tcW w:w="851" w:type="dxa"/>
+          </w:tcPr>
+          <w:p>
+            <w:pPr>
+              <w:spacing w:line="360" w:lineRule="auto"/>
+              <w:ind w:firstLine="0"/>
+            </w:pPr>
+            <w:r>
+              <w:t>+</w:t>
+            </w:r>
+          </w:p>
+        </w:tc>
+        <w:tc>
+          <w:tcPr>
+            <w:tcW w:w="850" w:type="dxa"/>
           </w:tcPr>
           <w:p>
             <w:pPr>
@@ -16481,13 +16489,27 @@
               <w:ind w:firstLine="0"/>
             </w:pPr>
             <w:r>
+              <w:t>-</w:t>
+            </w:r>
+          </w:p>
+        </w:tc>
+        <w:tc>
+          <w:tcPr>
+            <w:tcW w:w="992" w:type="dxa"/>
+          </w:tcPr>
+          <w:p>
+            <w:pPr>
+              <w:spacing w:line="360" w:lineRule="auto"/>
+              <w:ind w:firstLine="0"/>
+            </w:pPr>
+            <w:r>
               <w:t>+</w:t>
             </w:r>
           </w:p>
         </w:tc>
         <w:tc>
           <w:tcPr>
-            <w:tcW w:w="968" w:type="dxa"/>
+            <w:tcW w:w="567" w:type="dxa"/>
           </w:tcPr>
           <w:p>
             <w:pPr>
@@ -16501,35 +16523,7 @@
         </w:tc>
         <w:tc>
           <w:tcPr>
-            <w:tcW w:w="1017" w:type="dxa"/>
-          </w:tcPr>
-          <w:p>
-            <w:pPr>
-              <w:spacing w:line="360" w:lineRule="auto"/>
-              <w:ind w:firstLine="0"/>
-            </w:pPr>
-            <w:r>
-              <w:t>+</w:t>
-            </w:r>
-          </w:p>
-        </w:tc>
-        <w:tc>
-          <w:tcPr>
-            <w:tcW w:w="532" w:type="dxa"/>
-          </w:tcPr>
-          <w:p>
-            <w:pPr>
-              <w:spacing w:line="360" w:lineRule="auto"/>
-              <w:ind w:firstLine="0"/>
-            </w:pPr>
-            <w:r>
-              <w:t>-</w:t>
-            </w:r>
-          </w:p>
-        </w:tc>
-        <w:tc>
-          <w:tcPr>
-            <w:tcW w:w="532" w:type="dxa"/>
+            <w:tcW w:w="567" w:type="dxa"/>
           </w:tcPr>
           <w:p>
             <w:pPr>
@@ -26536,7 +26530,6 @@
           <w:b/>
           <w:sz w:val="28"/>
           <w:szCs w:val="28"/>
-          <w:lang w:val="en-US"/>
         </w:rPr>
       </w:pPr>
       <w:proofErr w:type="spellStart"/>
@@ -26557,7 +26550,6 @@
           <w:b/>
           <w:sz w:val="28"/>
           <w:szCs w:val="28"/>
-          <w:lang w:val="en-US"/>
         </w:rPr>
         <w:t xml:space="preserve"> </w:t>
       </w:r>
@@ -26589,7 +26581,6 @@
           <w:b/>
           <w:sz w:val="28"/>
           <w:szCs w:val="28"/>
-          <w:lang w:val="en-US"/>
         </w:rPr>
         <w:t>(</w:t>
       </w:r>
@@ -26609,9 +26600,24 @@
           <w:b/>
           <w:sz w:val="28"/>
           <w:szCs w:val="28"/>
-          <w:lang w:val="en-US"/>
         </w:rPr>
         <w:t>)</w:t>
+      </w:r>
+      <w:r>
+        <w:rPr>
+          <w:rFonts w:ascii="Times New Roman" w:hAnsi="Times New Roman" w:cs="Times New Roman"/>
+          <w:sz w:val="28"/>
+          <w:szCs w:val="28"/>
+        </w:rPr>
+        <w:t xml:space="preserve"> – данный метод возвращает булево значение говорящее от том есть ли переданная точка в полигоне</w:t>
+      </w:r>
+      <w:r>
+        <w:rPr>
+          <w:rFonts w:ascii="Times New Roman" w:hAnsi="Times New Roman" w:cs="Times New Roman"/>
+          <w:sz w:val="28"/>
+          <w:szCs w:val="28"/>
+        </w:rPr>
+        <w:t>;</w:t>
       </w:r>
     </w:p>
     <w:p>
@@ -26629,18 +26635,26 @@
           <w:b/>
           <w:sz w:val="28"/>
           <w:szCs w:val="28"/>
-          <w:lang w:val="en-US"/>
-        </w:rPr>
-      </w:pPr>
-      <w:r>
-        <w:rPr>
-          <w:rFonts w:ascii="Times New Roman" w:hAnsi="Times New Roman" w:cs="Times New Roman"/>
-          <w:b/>
-          <w:sz w:val="28"/>
-          <w:szCs w:val="28"/>
-          <w:lang w:val="en-US"/>
-        </w:rPr>
-        <w:t xml:space="preserve">Void </w:t>
+        </w:rPr>
+      </w:pPr>
+      <w:r>
+        <w:rPr>
+          <w:rFonts w:ascii="Times New Roman" w:hAnsi="Times New Roman" w:cs="Times New Roman"/>
+          <w:b/>
+          <w:sz w:val="28"/>
+          <w:szCs w:val="28"/>
+          <w:lang w:val="en-US"/>
+        </w:rPr>
+        <w:t>Void</w:t>
+      </w:r>
+      <w:r>
+        <w:rPr>
+          <w:rFonts w:ascii="Times New Roman" w:hAnsi="Times New Roman" w:cs="Times New Roman"/>
+          <w:b/>
+          <w:sz w:val="28"/>
+          <w:szCs w:val="28"/>
+        </w:rPr>
+        <w:t xml:space="preserve"> </w:t>
       </w:r>
       <w:r>
         <w:rPr>
@@ -26668,9 +26682,94 @@
           <w:b/>
           <w:sz w:val="28"/>
           <w:szCs w:val="28"/>
-          <w:lang w:val="en-US"/>
-        </w:rPr>
-        <w:t>(Number, Number)</w:t>
+        </w:rPr>
+        <w:t>(</w:t>
+      </w:r>
+      <w:r>
+        <w:rPr>
+          <w:rFonts w:ascii="Times New Roman" w:hAnsi="Times New Roman" w:cs="Times New Roman"/>
+          <w:b/>
+          <w:sz w:val="28"/>
+          <w:szCs w:val="28"/>
+          <w:lang w:val="en-US"/>
+        </w:rPr>
+        <w:t>Number</w:t>
+      </w:r>
+      <w:r>
+        <w:rPr>
+          <w:rFonts w:ascii="Times New Roman" w:hAnsi="Times New Roman" w:cs="Times New Roman"/>
+          <w:b/>
+          <w:sz w:val="28"/>
+          <w:szCs w:val="28"/>
+        </w:rPr>
+        <w:t xml:space="preserve">, </w:t>
+      </w:r>
+      <w:r>
+        <w:rPr>
+          <w:rFonts w:ascii="Times New Roman" w:hAnsi="Times New Roman" w:cs="Times New Roman"/>
+          <w:b/>
+          <w:sz w:val="28"/>
+          <w:szCs w:val="28"/>
+          <w:lang w:val="en-US"/>
+        </w:rPr>
+        <w:t>Number</w:t>
+      </w:r>
+      <w:r>
+        <w:rPr>
+          <w:rFonts w:ascii="Times New Roman" w:hAnsi="Times New Roman" w:cs="Times New Roman"/>
+          <w:b/>
+          <w:sz w:val="28"/>
+          <w:szCs w:val="28"/>
+        </w:rPr>
+        <w:t>)</w:t>
+      </w:r>
+      <w:r>
+        <w:rPr>
+          <w:rFonts w:ascii="Times New Roman" w:hAnsi="Times New Roman" w:cs="Times New Roman"/>
+          <w:sz w:val="28"/>
+          <w:szCs w:val="28"/>
+        </w:rPr>
+        <w:t xml:space="preserve"> – </w:t>
+      </w:r>
+      <w:r>
+        <w:rPr>
+          <w:rFonts w:ascii="Times New Roman" w:hAnsi="Times New Roman" w:cs="Times New Roman"/>
+          <w:sz w:val="28"/>
+          <w:szCs w:val="28"/>
+        </w:rPr>
+        <w:t xml:space="preserve">метод </w:t>
+      </w:r>
+      <w:r>
+        <w:rPr>
+          <w:rFonts w:ascii="Times New Roman" w:hAnsi="Times New Roman" w:cs="Times New Roman"/>
+          <w:sz w:val="28"/>
+          <w:szCs w:val="28"/>
+        </w:rPr>
+        <w:t>перемещает точки полигона параллельным переносом</w:t>
+      </w:r>
+      <w:r>
+        <w:rPr>
+          <w:rFonts w:ascii="Times New Roman" w:hAnsi="Times New Roman" w:cs="Times New Roman"/>
+          <w:sz w:val="28"/>
+          <w:szCs w:val="28"/>
+        </w:rPr>
+        <w:t xml:space="preserve"> по оси икс и игре</w:t>
+      </w:r>
+      <w:r>
+        <w:rPr>
+          <w:rFonts w:ascii="Times New Roman" w:hAnsi="Times New Roman" w:cs="Times New Roman"/>
+          <w:sz w:val="28"/>
+          <w:szCs w:val="28"/>
+        </w:rPr>
+        <w:t>к</w:t>
+      </w:r>
+      <w:r>
+        <w:rPr>
+          <w:rFonts w:ascii="Times New Roman" w:hAnsi="Times New Roman" w:cs="Times New Roman"/>
+          <w:sz w:val="28"/>
+          <w:szCs w:val="28"/>
+        </w:rPr>
+        <w:t xml:space="preserve"> в соответствии с переданными значениями;</w:t>
       </w:r>
     </w:p>
     <w:p>
@@ -26688,18 +26787,26 @@
           <w:b/>
           <w:sz w:val="28"/>
           <w:szCs w:val="28"/>
-          <w:lang w:val="en-US"/>
-        </w:rPr>
-      </w:pPr>
-      <w:r>
-        <w:rPr>
-          <w:rFonts w:ascii="Times New Roman" w:hAnsi="Times New Roman" w:cs="Times New Roman"/>
-          <w:b/>
-          <w:sz w:val="28"/>
-          <w:szCs w:val="28"/>
-          <w:lang w:val="en-US"/>
-        </w:rPr>
-        <w:t xml:space="preserve">Void </w:t>
+        </w:rPr>
+      </w:pPr>
+      <w:r>
+        <w:rPr>
+          <w:rFonts w:ascii="Times New Roman" w:hAnsi="Times New Roman" w:cs="Times New Roman"/>
+          <w:b/>
+          <w:sz w:val="28"/>
+          <w:szCs w:val="28"/>
+          <w:lang w:val="en-US"/>
+        </w:rPr>
+        <w:t>Void</w:t>
+      </w:r>
+      <w:r>
+        <w:rPr>
+          <w:rFonts w:ascii="Times New Roman" w:hAnsi="Times New Roman" w:cs="Times New Roman"/>
+          <w:b/>
+          <w:sz w:val="28"/>
+          <w:szCs w:val="28"/>
+        </w:rPr>
+        <w:t xml:space="preserve"> </w:t>
       </w:r>
       <w:r>
         <w:rPr>
@@ -26727,9 +26834,35 @@
           <w:b/>
           <w:sz w:val="28"/>
           <w:szCs w:val="28"/>
-          <w:lang w:val="en-US"/>
-        </w:rPr>
-        <w:t>(Matrix)</w:t>
+        </w:rPr>
+        <w:t>(</w:t>
+      </w:r>
+      <w:r>
+        <w:rPr>
+          <w:rFonts w:ascii="Times New Roman" w:hAnsi="Times New Roman" w:cs="Times New Roman"/>
+          <w:b/>
+          <w:sz w:val="28"/>
+          <w:szCs w:val="28"/>
+          <w:lang w:val="en-US"/>
+        </w:rPr>
+        <w:t>Matrix</w:t>
+      </w:r>
+      <w:r>
+        <w:rPr>
+          <w:rFonts w:ascii="Times New Roman" w:hAnsi="Times New Roman" w:cs="Times New Roman"/>
+          <w:b/>
+          <w:sz w:val="28"/>
+          <w:szCs w:val="28"/>
+        </w:rPr>
+        <w:t>)</w:t>
+      </w:r>
+      <w:r>
+        <w:rPr>
+          <w:rFonts w:ascii="Times New Roman" w:hAnsi="Times New Roman" w:cs="Times New Roman"/>
+          <w:sz w:val="28"/>
+          <w:szCs w:val="28"/>
+        </w:rPr>
+        <w:t xml:space="preserve"> – метод преобразует точки полигона в соответствии с переданной матрицей преобразования;</w:t>
       </w:r>
     </w:p>
     <w:p>
@@ -26747,18 +26880,26 @@
           <w:b/>
           <w:sz w:val="28"/>
           <w:szCs w:val="28"/>
-          <w:lang w:val="en-US"/>
-        </w:rPr>
-      </w:pPr>
-      <w:r>
-        <w:rPr>
-          <w:rFonts w:ascii="Times New Roman" w:hAnsi="Times New Roman" w:cs="Times New Roman"/>
-          <w:b/>
-          <w:sz w:val="28"/>
-          <w:szCs w:val="28"/>
-          <w:lang w:val="en-US"/>
-        </w:rPr>
-        <w:t xml:space="preserve">Void </w:t>
+        </w:rPr>
+      </w:pPr>
+      <w:r>
+        <w:rPr>
+          <w:rFonts w:ascii="Times New Roman" w:hAnsi="Times New Roman" w:cs="Times New Roman"/>
+          <w:b/>
+          <w:sz w:val="28"/>
+          <w:szCs w:val="28"/>
+          <w:lang w:val="en-US"/>
+        </w:rPr>
+        <w:t>Void</w:t>
+      </w:r>
+      <w:r>
+        <w:rPr>
+          <w:rFonts w:ascii="Times New Roman" w:hAnsi="Times New Roman" w:cs="Times New Roman"/>
+          <w:b/>
+          <w:sz w:val="28"/>
+          <w:szCs w:val="28"/>
+        </w:rPr>
+        <w:t xml:space="preserve"> </w:t>
       </w:r>
       <w:r>
         <w:rPr>
@@ -26786,9 +26927,51 @@
           <w:b/>
           <w:sz w:val="28"/>
           <w:szCs w:val="28"/>
-          <w:lang w:val="en-US"/>
-        </w:rPr>
-        <w:t>(Layer)</w:t>
+        </w:rPr>
+        <w:t>(</w:t>
+      </w:r>
+      <w:r>
+        <w:rPr>
+          <w:rFonts w:ascii="Times New Roman" w:hAnsi="Times New Roman" w:cs="Times New Roman"/>
+          <w:b/>
+          <w:sz w:val="28"/>
+          <w:szCs w:val="28"/>
+          <w:lang w:val="en-US"/>
+        </w:rPr>
+        <w:t>Layer</w:t>
+      </w:r>
+      <w:r>
+        <w:rPr>
+          <w:rFonts w:ascii="Times New Roman" w:hAnsi="Times New Roman" w:cs="Times New Roman"/>
+          <w:b/>
+          <w:sz w:val="28"/>
+          <w:szCs w:val="28"/>
+        </w:rPr>
+        <w:t>)</w:t>
+      </w:r>
+      <w:r>
+        <w:rPr>
+          <w:rFonts w:ascii="Times New Roman" w:hAnsi="Times New Roman" w:cs="Times New Roman"/>
+          <w:sz w:val="28"/>
+          <w:szCs w:val="28"/>
+        </w:rPr>
+        <w:t xml:space="preserve"> – метод отображает</w:t>
+      </w:r>
+      <w:r>
+        <w:rPr>
+          <w:rFonts w:ascii="Times New Roman" w:hAnsi="Times New Roman" w:cs="Times New Roman"/>
+          <w:sz w:val="28"/>
+          <w:szCs w:val="28"/>
+        </w:rPr>
+        <w:t xml:space="preserve"> на переданном слое </w:t>
+      </w:r>
+      <w:r>
+        <w:rPr>
+          <w:rFonts w:ascii="Times New Roman" w:hAnsi="Times New Roman" w:cs="Times New Roman"/>
+          <w:sz w:val="28"/>
+          <w:szCs w:val="28"/>
+        </w:rPr>
+        <w:t>многоугольник проходящий через точки полигона;</w:t>
       </w:r>
     </w:p>
     <w:p>
@@ -26806,26 +26989,33 @@
           <w:b/>
           <w:sz w:val="28"/>
           <w:szCs w:val="28"/>
-          <w:lang w:val="en-US"/>
-        </w:rPr>
-      </w:pPr>
-      <w:r>
-        <w:rPr>
-          <w:rFonts w:ascii="Times New Roman" w:hAnsi="Times New Roman" w:cs="Times New Roman"/>
-          <w:b/>
-          <w:sz w:val="28"/>
-          <w:szCs w:val="28"/>
-          <w:lang w:val="en-US"/>
-        </w:rPr>
-        <w:t xml:space="preserve">Void </w:t>
-      </w:r>
-      <w:r>
-        <w:rPr>
-          <w:rFonts w:ascii="Times New Roman" w:hAnsi="Times New Roman" w:cs="Times New Roman"/>
-          <w:b/>
-          <w:sz w:val="28"/>
-          <w:szCs w:val="28"/>
-          <w:lang w:val="en-US"/>
+        </w:rPr>
+      </w:pPr>
+      <w:r>
+        <w:rPr>
+          <w:rFonts w:ascii="Times New Roman" w:hAnsi="Times New Roman" w:cs="Times New Roman"/>
+          <w:b/>
+          <w:sz w:val="28"/>
+          <w:szCs w:val="28"/>
+          <w:lang w:val="en-US"/>
+        </w:rPr>
+        <w:t>Void</w:t>
+      </w:r>
+      <w:r>
+        <w:rPr>
+          <w:rFonts w:ascii="Times New Roman" w:hAnsi="Times New Roman" w:cs="Times New Roman"/>
+          <w:b/>
+          <w:sz w:val="28"/>
+          <w:szCs w:val="28"/>
+        </w:rPr>
+        <w:t xml:space="preserve"> </w:t>
+      </w:r>
+      <w:r>
+        <w:rPr>
+          <w:rFonts w:ascii="Times New Roman" w:hAnsi="Times New Roman" w:cs="Times New Roman"/>
+          <w:b/>
+          <w:sz w:val="28"/>
+          <w:szCs w:val="28"/>
         </w:rPr>
         <w:t>_</w:t>
       </w:r>
@@ -26847,9 +27037,24 @@
           <w:b/>
           <w:sz w:val="28"/>
           <w:szCs w:val="28"/>
-          <w:lang w:val="en-US"/>
         </w:rPr>
         <w:t>()</w:t>
+      </w:r>
+      <w:r>
+        <w:rPr>
+          <w:rFonts w:ascii="Times New Roman" w:hAnsi="Times New Roman" w:cs="Times New Roman"/>
+          <w:sz w:val="28"/>
+          <w:szCs w:val="28"/>
+        </w:rPr>
+        <w:t xml:space="preserve"> – метод обновляющий матрицу</w:t>
+      </w:r>
+      <w:r>
+        <w:rPr>
+          <w:rFonts w:ascii="Times New Roman" w:hAnsi="Times New Roman" w:cs="Times New Roman"/>
+          <w:sz w:val="28"/>
+          <w:szCs w:val="28"/>
+        </w:rPr>
+        <w:t xml:space="preserve"> не преобразованных точек;</w:t>
       </w:r>
     </w:p>
     <w:p>
@@ -26866,26 +27071,33 @@
           <w:rFonts w:ascii="Times New Roman" w:hAnsi="Times New Roman" w:cs="Times New Roman"/>
           <w:sz w:val="28"/>
           <w:szCs w:val="28"/>
-          <w:lang w:val="en-US"/>
-        </w:rPr>
-      </w:pPr>
-      <w:r>
-        <w:rPr>
-          <w:rFonts w:ascii="Times New Roman" w:hAnsi="Times New Roman" w:cs="Times New Roman"/>
-          <w:b/>
-          <w:sz w:val="28"/>
-          <w:szCs w:val="28"/>
-          <w:lang w:val="en-US"/>
-        </w:rPr>
-        <w:t xml:space="preserve">Void </w:t>
-      </w:r>
-      <w:r>
-        <w:rPr>
-          <w:rFonts w:ascii="Times New Roman" w:hAnsi="Times New Roman" w:cs="Times New Roman"/>
-          <w:b/>
-          <w:sz w:val="28"/>
-          <w:szCs w:val="28"/>
-          <w:lang w:val="en-US"/>
+        </w:rPr>
+      </w:pPr>
+      <w:r>
+        <w:rPr>
+          <w:rFonts w:ascii="Times New Roman" w:hAnsi="Times New Roman" w:cs="Times New Roman"/>
+          <w:b/>
+          <w:sz w:val="28"/>
+          <w:szCs w:val="28"/>
+          <w:lang w:val="en-US"/>
+        </w:rPr>
+        <w:t>Void</w:t>
+      </w:r>
+      <w:r>
+        <w:rPr>
+          <w:rFonts w:ascii="Times New Roman" w:hAnsi="Times New Roman" w:cs="Times New Roman"/>
+          <w:b/>
+          <w:sz w:val="28"/>
+          <w:szCs w:val="28"/>
+        </w:rPr>
+        <w:t xml:space="preserve"> </w:t>
+      </w:r>
+      <w:r>
+        <w:rPr>
+          <w:rFonts w:ascii="Times New Roman" w:hAnsi="Times New Roman" w:cs="Times New Roman"/>
+          <w:b/>
+          <w:sz w:val="28"/>
+          <w:szCs w:val="28"/>
         </w:rPr>
         <w:t>_</w:t>
       </w:r>
@@ -26907,9 +27119,32 @@
           <w:b/>
           <w:sz w:val="28"/>
           <w:szCs w:val="28"/>
-          <w:lang w:val="en-US"/>
         </w:rPr>
         <w:t>()</w:t>
+      </w:r>
+      <w:r>
+        <w:rPr>
+          <w:rFonts w:ascii="Times New Roman" w:hAnsi="Times New Roman" w:cs="Times New Roman"/>
+          <w:sz w:val="28"/>
+          <w:szCs w:val="28"/>
+        </w:rPr>
+        <w:t xml:space="preserve"> – метод создающий полигон из </w:t>
+      </w:r>
+      <w:r>
+        <w:rPr>
+          <w:rFonts w:ascii="Times New Roman" w:hAnsi="Times New Roman" w:cs="Times New Roman"/>
+          <w:sz w:val="28"/>
+          <w:szCs w:val="28"/>
+        </w:rPr>
+        <w:t>преобразованных</w:t>
+      </w:r>
+      <w:r>
+        <w:rPr>
+          <w:rFonts w:ascii="Times New Roman" w:hAnsi="Times New Roman" w:cs="Times New Roman"/>
+          <w:sz w:val="28"/>
+          <w:szCs w:val="28"/>
+        </w:rPr>
+        <w:t xml:space="preserve"> точек;</w:t>
       </w:r>
     </w:p>
     <w:p>
@@ -26933,6 +27168,7 @@
           <w:rFonts w:ascii="Times New Roman" w:hAnsi="Times New Roman" w:cs="Times New Roman"/>
           <w:color w:val="auto"/>
         </w:rPr>
+        <w:lastRenderedPageBreak/>
         <w:t>Класс</w:t>
       </w:r>
       <w:r>
@@ -26941,8 +27177,18 @@
           <w:color w:val="auto"/>
           <w:lang w:val="en-US"/>
         </w:rPr>
-        <w:t xml:space="preserve"> VisualObj</w:t>
-      </w:r>
+        <w:t xml:space="preserve"> </w:t>
+      </w:r>
+      <w:proofErr w:type="spellStart"/>
+      <w:r>
+        <w:rPr>
+          <w:rFonts w:ascii="Times New Roman" w:hAnsi="Times New Roman" w:cs="Times New Roman"/>
+          <w:color w:val="auto"/>
+          <w:lang w:val="en-US"/>
+        </w:rPr>
+        <w:t>VisualObj</w:t>
+      </w:r>
+      <w:proofErr w:type="spellEnd"/>
     </w:p>
     <w:p>
       <w:pPr>
@@ -27161,7 +27407,6 @@
           <w:szCs w:val="28"/>
           <w:lang w:val="en-US"/>
         </w:rPr>
-        <w:lastRenderedPageBreak/>
         <w:t>_centralPoint</w:t>
       </w:r>
     </w:p>
@@ -27757,6 +28002,7 @@
           <w:szCs w:val="28"/>
           <w:lang w:val="en-US"/>
         </w:rPr>
+        <w:lastRenderedPageBreak/>
         <w:t>_setContext</w:t>
       </w:r>
     </w:p>
@@ -27942,7 +28188,6 @@
           <w:szCs w:val="28"/>
           <w:lang w:val="en-US"/>
         </w:rPr>
-        <w:lastRenderedPageBreak/>
         <w:t>get y()</w:t>
       </w:r>
     </w:p>
@@ -28551,6 +28796,7 @@
           <w:rFonts w:ascii="Times New Roman" w:hAnsi="Times New Roman" w:cs="Times New Roman"/>
           <w:color w:val="auto"/>
         </w:rPr>
+        <w:lastRenderedPageBreak/>
         <w:t>Класс</w:t>
       </w:r>
       <w:r>
@@ -28736,7 +28982,6 @@
           <w:szCs w:val="28"/>
           <w:lang w:val="en-US"/>
         </w:rPr>
-        <w:lastRenderedPageBreak/>
         <w:t>addChild</w:t>
       </w:r>
     </w:p>
@@ -29350,6 +29595,7 @@
           <w:rFonts w:ascii="Times New Roman" w:hAnsi="Times New Roman" w:cs="Times New Roman"/>
           <w:color w:val="auto"/>
         </w:rPr>
+        <w:lastRenderedPageBreak/>
         <w:t>Класс</w:t>
       </w:r>
       <w:r>
@@ -29549,7 +29795,6 @@
           <w:szCs w:val="28"/>
           <w:lang w:val="en-US"/>
         </w:rPr>
-        <w:lastRenderedPageBreak/>
         <w:t>_image</w:t>
       </w:r>
     </w:p>
@@ -30011,6 +30256,7 @@
           <w:rFonts w:ascii="Times New Roman" w:hAnsi="Times New Roman" w:cs="Times New Roman"/>
           <w:color w:val="auto"/>
         </w:rPr>
+        <w:lastRenderedPageBreak/>
         <w:t>Класс</w:t>
       </w:r>
       <w:r>
@@ -30225,7 +30471,6 @@
           <w:szCs w:val="28"/>
           <w:lang w:val="en-US"/>
         </w:rPr>
-        <w:lastRenderedPageBreak/>
         <w:t>_load</w:t>
       </w:r>
     </w:p>
@@ -30657,7 +30902,14 @@
         <w:rPr>
           <w:szCs w:val="28"/>
         </w:rPr>
-        <w:t xml:space="preserve">В ходе разработки сложного программного обеспечения важно создавать качественный, готовый к сопровождению другими программистами, код. Одной из методик уменьшения сложности сопровождения, является использование, так называемых, шаблонов проектирования программного обеспечения. </w:t>
+        <w:t xml:space="preserve">В ходе разработки сложного программного обеспечения важно создавать качественный, готовый к сопровождению другими </w:t>
+      </w:r>
+      <w:r>
+        <w:rPr>
+          <w:szCs w:val="28"/>
+        </w:rPr>
+        <w:lastRenderedPageBreak/>
+        <w:t xml:space="preserve">программистами, код. Одной из методик уменьшения сложности сопровождения, является использование, так называемых, шаблонов проектирования программного обеспечения. </w:t>
       </w:r>
     </w:p>
     <w:p>
@@ -30693,178 +30945,184 @@
         <w:rPr>
           <w:szCs w:val="28"/>
         </w:rPr>
+        <w:t>Шаблоны показывают отношения и взаимодействия между классами или объектами, без определения того, какие конечные классы или объекты приложения будут использоваться. Использование широко известных шаблонов, делает код более «читаемым».</w:t>
+      </w:r>
+    </w:p>
+    <w:p>
+      <w:pPr>
+        <w:spacing w:line="360" w:lineRule="auto"/>
+        <w:ind w:firstLine="709"/>
+        <w:rPr>
+          <w:szCs w:val="28"/>
+        </w:rPr>
+      </w:pPr>
+      <w:r>
+        <w:rPr>
+          <w:szCs w:val="28"/>
+        </w:rPr>
+        <w:t>В каркасе были использованы ряд шаблонов, а именно:</w:t>
+      </w:r>
+    </w:p>
+    <w:p>
+      <w:pPr>
+        <w:spacing w:line="360" w:lineRule="auto"/>
+        <w:ind w:firstLine="708"/>
+        <w:rPr>
+          <w:b/>
+          <w:szCs w:val="28"/>
+        </w:rPr>
+      </w:pPr>
+      <w:r>
+        <w:rPr>
+          <w:b/>
+          <w:szCs w:val="28"/>
+        </w:rPr>
+        <w:t>Порождающие шаблоны:</w:t>
+      </w:r>
+    </w:p>
+    <w:p>
+      <w:pPr>
+        <w:spacing w:line="360" w:lineRule="auto"/>
+        <w:ind w:firstLine="709"/>
+        <w:rPr>
+          <w:szCs w:val="28"/>
+        </w:rPr>
+      </w:pPr>
+      <w:r>
+        <w:rPr>
+          <w:szCs w:val="28"/>
+        </w:rPr>
+        <w:t xml:space="preserve">• </w:t>
+      </w:r>
+      <w:r>
+        <w:rPr>
+          <w:szCs w:val="28"/>
+        </w:rPr>
+        <w:t>«Одиночка»,  данный шаблон использован в классе ArmLib, для гарантирования существования только одного объекта класса ArmLib;</w:t>
+      </w:r>
+    </w:p>
+    <w:p>
+      <w:pPr>
+        <w:spacing w:line="360" w:lineRule="auto"/>
+        <w:ind w:firstLine="709"/>
+        <w:rPr>
+          <w:szCs w:val="28"/>
+        </w:rPr>
+      </w:pPr>
+      <w:r>
+        <w:rPr>
+          <w:szCs w:val="28"/>
+        </w:rPr>
+        <w:t xml:space="preserve">• </w:t>
+      </w:r>
+      <w:r>
+        <w:rPr>
+          <w:szCs w:val="28"/>
+        </w:rPr>
+        <w:t>«Фасад», данный шаблон использован в классах графических примитивов: Rect, Line, Circle, Image. В данных классах данный шаблон дает возможность более удобно работать с API контекста рисования HTML5;</w:t>
+      </w:r>
+    </w:p>
+    <w:p>
+      <w:pPr>
+        <w:spacing w:line="360" w:lineRule="auto"/>
+        <w:ind w:firstLine="709"/>
+        <w:rPr>
+          <w:szCs w:val="28"/>
+        </w:rPr>
+      </w:pPr>
+      <w:r>
+        <w:rPr>
+          <w:szCs w:val="28"/>
+        </w:rPr>
+        <w:t xml:space="preserve">• </w:t>
+      </w:r>
+      <w:r>
+        <w:rPr>
+          <w:szCs w:val="28"/>
+        </w:rPr>
+        <w:t>«Компоновщик», данный шаблон использован в классах ArmLib, Layer и Object для создания древовидной структуры отношений примитивов и объектов сцены.</w:t>
+      </w:r>
+    </w:p>
+    <w:p>
+      <w:pPr>
+        <w:spacing w:line="360" w:lineRule="auto"/>
+        <w:ind w:firstLine="709"/>
+        <w:rPr>
+          <w:b/>
+          <w:szCs w:val="28"/>
+        </w:rPr>
+      </w:pPr>
+      <w:r>
+        <w:rPr>
+          <w:b/>
+          <w:szCs w:val="28"/>
+        </w:rPr>
+        <w:t>Фундаментальные шаблоны</w:t>
+      </w:r>
+    </w:p>
+    <w:p>
+      <w:pPr>
+        <w:spacing w:line="360" w:lineRule="auto"/>
+        <w:ind w:firstLine="709"/>
+        <w:rPr>
+          <w:szCs w:val="28"/>
+        </w:rPr>
+      </w:pPr>
+      <w:r>
+        <w:rPr>
+          <w:szCs w:val="28"/>
+        </w:rPr>
+        <w:t xml:space="preserve">• </w:t>
+      </w:r>
+      <w:r>
+        <w:rPr>
+          <w:szCs w:val="28"/>
+        </w:rPr>
+        <w:t>«Делегирование», данный шаблон является базовым для приложения созданного в объектно-ориентированном стиле. Данный шаблон используется почти во всех классах каркаса.</w:t>
+      </w:r>
+    </w:p>
+    <w:p>
+      <w:pPr>
+        <w:spacing w:line="360" w:lineRule="auto"/>
+        <w:ind w:firstLine="709"/>
+        <w:rPr>
+          <w:b/>
+          <w:szCs w:val="28"/>
+        </w:rPr>
+      </w:pPr>
+      <w:r>
+        <w:rPr>
+          <w:b/>
+          <w:szCs w:val="28"/>
+        </w:rPr>
+        <w:t>Поведенческие шаблоны</w:t>
+      </w:r>
+    </w:p>
+    <w:p>
+      <w:pPr>
+        <w:spacing w:line="360" w:lineRule="auto"/>
+        <w:rPr>
+          <w:szCs w:val="28"/>
+        </w:rPr>
+      </w:pPr>
+      <w:r>
+        <w:rPr>
+          <w:szCs w:val="28"/>
+        </w:rPr>
+        <w:t xml:space="preserve">• </w:t>
+      </w:r>
+      <w:r>
+        <w:rPr>
+          <w:szCs w:val="28"/>
+        </w:rPr>
+        <w:t xml:space="preserve">«Наблюдатель», данный шаблон используется в классах ArmLib, Layer и Object для оповещения объектов класса Layer в классе ArmLib, </w:t>
+      </w:r>
+      <w:r>
+        <w:rPr>
+          <w:szCs w:val="28"/>
+        </w:rPr>
         <w:lastRenderedPageBreak/>
-        <w:t>Шаблоны показывают отношения и взаимодействия между классами или объектами, без определения того, какие конечные классы или объекты приложения будут использоваться. Использование широко известных шаблонов, делает код более «читаемым».</w:t>
-      </w:r>
-    </w:p>
-    <w:p>
-      <w:pPr>
-        <w:spacing w:line="360" w:lineRule="auto"/>
-        <w:ind w:firstLine="709"/>
-        <w:rPr>
-          <w:szCs w:val="28"/>
-        </w:rPr>
-      </w:pPr>
-      <w:r>
-        <w:rPr>
-          <w:szCs w:val="28"/>
-        </w:rPr>
-        <w:t>В каркасе были использованы ряд шаблонов, а именно:</w:t>
-      </w:r>
-    </w:p>
-    <w:p>
-      <w:pPr>
-        <w:spacing w:line="360" w:lineRule="auto"/>
-        <w:ind w:firstLine="708"/>
-        <w:rPr>
-          <w:b/>
-          <w:szCs w:val="28"/>
-        </w:rPr>
-      </w:pPr>
-      <w:r>
-        <w:rPr>
-          <w:b/>
-          <w:szCs w:val="28"/>
-        </w:rPr>
-        <w:t>Порождающие шаблоны:</w:t>
-      </w:r>
-    </w:p>
-    <w:p>
-      <w:pPr>
-        <w:spacing w:line="360" w:lineRule="auto"/>
-        <w:ind w:firstLine="709"/>
-        <w:rPr>
-          <w:szCs w:val="28"/>
-        </w:rPr>
-      </w:pPr>
-      <w:r>
-        <w:rPr>
-          <w:szCs w:val="28"/>
-        </w:rPr>
-        <w:t xml:space="preserve">• </w:t>
-      </w:r>
-      <w:r>
-        <w:rPr>
-          <w:szCs w:val="28"/>
-        </w:rPr>
-        <w:t>«Одиночка»,  данный шаблон использован в классе ArmLib, для гарантирования существования только одного объекта класса ArmLib;</w:t>
-      </w:r>
-    </w:p>
-    <w:p>
-      <w:pPr>
-        <w:spacing w:line="360" w:lineRule="auto"/>
-        <w:ind w:firstLine="709"/>
-        <w:rPr>
-          <w:szCs w:val="28"/>
-        </w:rPr>
-      </w:pPr>
-      <w:r>
-        <w:rPr>
-          <w:szCs w:val="28"/>
-        </w:rPr>
-        <w:t xml:space="preserve">• </w:t>
-      </w:r>
-      <w:r>
-        <w:rPr>
-          <w:szCs w:val="28"/>
-        </w:rPr>
-        <w:t>«Фасад», данный шаблон использован в классах графических примитивов: Rect, Line, Circle, Image. В данных классах данный шаблон дает возможность более удобно работать с API контекста рисования HTML5;</w:t>
-      </w:r>
-    </w:p>
-    <w:p>
-      <w:pPr>
-        <w:spacing w:line="360" w:lineRule="auto"/>
-        <w:ind w:firstLine="709"/>
-        <w:rPr>
-          <w:szCs w:val="28"/>
-        </w:rPr>
-      </w:pPr>
-      <w:r>
-        <w:rPr>
-          <w:szCs w:val="28"/>
-        </w:rPr>
-        <w:t xml:space="preserve">• </w:t>
-      </w:r>
-      <w:r>
-        <w:rPr>
-          <w:szCs w:val="28"/>
-        </w:rPr>
-        <w:t>«Компоновщик», данный шаблон использован в классах ArmLib, Layer и Object для создания древовидной структуры отношений примитивов и объектов сцены.</w:t>
-      </w:r>
-    </w:p>
-    <w:p>
-      <w:pPr>
-        <w:spacing w:line="360" w:lineRule="auto"/>
-        <w:ind w:firstLine="709"/>
-        <w:rPr>
-          <w:b/>
-          <w:szCs w:val="28"/>
-        </w:rPr>
-      </w:pPr>
-      <w:r>
-        <w:rPr>
-          <w:b/>
-          <w:szCs w:val="28"/>
-        </w:rPr>
-        <w:t>Фундаментальные шаблоны</w:t>
-      </w:r>
-    </w:p>
-    <w:p>
-      <w:pPr>
-        <w:spacing w:line="360" w:lineRule="auto"/>
-        <w:ind w:firstLine="709"/>
-        <w:rPr>
-          <w:szCs w:val="28"/>
-        </w:rPr>
-      </w:pPr>
-      <w:r>
-        <w:rPr>
-          <w:szCs w:val="28"/>
-        </w:rPr>
-        <w:t xml:space="preserve">• </w:t>
-      </w:r>
-      <w:r>
-        <w:rPr>
-          <w:szCs w:val="28"/>
-        </w:rPr>
-        <w:t>«Делегирование», данный шаблон является базовым для приложения созданного в объектно-ориентированном стиле. Данный шаблон используется почти во всех классах каркаса.</w:t>
-      </w:r>
-    </w:p>
-    <w:p>
-      <w:pPr>
-        <w:spacing w:line="360" w:lineRule="auto"/>
-        <w:ind w:firstLine="709"/>
-        <w:rPr>
-          <w:b/>
-          <w:szCs w:val="28"/>
-        </w:rPr>
-      </w:pPr>
-      <w:r>
-        <w:rPr>
-          <w:b/>
-          <w:szCs w:val="28"/>
-        </w:rPr>
-        <w:t>Поведенческие шаблоны</w:t>
-      </w:r>
-    </w:p>
-    <w:p>
-      <w:pPr>
-        <w:spacing w:line="360" w:lineRule="auto"/>
-        <w:rPr>
-          <w:szCs w:val="28"/>
-        </w:rPr>
-      </w:pPr>
-      <w:r>
-        <w:rPr>
-          <w:szCs w:val="28"/>
-        </w:rPr>
-        <w:t xml:space="preserve">• </w:t>
-      </w:r>
-      <w:r>
-        <w:rPr>
-          <w:szCs w:val="28"/>
-        </w:rPr>
-        <w:t>«Наблюдатель», данный шаблон используется в классах ArmLib, Layer и Object для оповещения объектов класса Layer в классе ArmLib, объектов класса Object, Image, Rect, Line в класах Object и Layer о событиях клавиатуры и мыши.</w:t>
+        <w:t>объектов класса Object, Image, Rect, Line в класах Object и Layer о событиях клавиатуры и мыши.</w:t>
       </w:r>
     </w:p>
     <w:p>
@@ -30913,7 +31171,6 @@
           <w:sz w:val="32"/>
           <w:szCs w:val="32"/>
         </w:rPr>
-        <w:lastRenderedPageBreak/>
         <w:t>Принятые стандарты кодирования</w:t>
       </w:r>
       <w:bookmarkEnd w:id="19"/>
@@ -31200,6 +31457,7 @@
               <w:rPr>
                 <w:szCs w:val="28"/>
               </w:rPr>
+              <w:lastRenderedPageBreak/>
               <w:t>Объект стандартизации</w:t>
             </w:r>
           </w:p>
@@ -31426,14 +31684,7 @@
               <w:rPr>
                 <w:szCs w:val="28"/>
               </w:rPr>
-              <w:t xml:space="preserve">Именование идентификаторов (переменные, называния функций, </w:t>
-            </w:r>
-            <w:r>
-              <w:rPr>
-                <w:szCs w:val="28"/>
-              </w:rPr>
-              <w:lastRenderedPageBreak/>
-              <w:t>классы)</w:t>
+              <w:t>Именование идентификаторов (переменные, называния функций, классы)</w:t>
             </w:r>
           </w:p>
         </w:tc>
@@ -31463,7 +31714,6 @@
                 <w:szCs w:val="28"/>
                 <w:lang w:val="en-US"/>
               </w:rPr>
-              <w:lastRenderedPageBreak/>
               <w:t>CamelCase</w:t>
             </w:r>
             <w:r>
@@ -31496,16 +31746,7 @@
                 <w:sz w:val="28"/>
                 <w:szCs w:val="28"/>
               </w:rPr>
-              <w:t xml:space="preserve">Имена классов с большой </w:t>
-            </w:r>
-            <w:r>
-              <w:rPr>
-                <w:rFonts w:ascii="Times New Roman" w:hAnsi="Times New Roman" w:cs="Times New Roman"/>
-                <w:sz w:val="28"/>
-                <w:szCs w:val="28"/>
-              </w:rPr>
-              <w:lastRenderedPageBreak/>
-              <w:t>буквы</w:t>
+              <w:t>Имена классов с большой буквы</w:t>
             </w:r>
           </w:p>
           <w:p>
@@ -31573,7 +31814,6 @@
               <w:rPr>
                 <w:szCs w:val="28"/>
               </w:rPr>
-              <w:lastRenderedPageBreak/>
               <w:t>Блоки и отступы</w:t>
             </w:r>
           </w:p>
@@ -37888,8 +38128,8 @@
   <w:abstractNum w:abstractNumId="14">
     <w:nsid w:val="237B5B63"/>
     <w:multiLevelType w:val="hybridMultilevel"/>
-    <w:tmpl w:val="500C7030"/>
-    <w:lvl w:ilvl="0" w:tplc="04190001">
+    <w:tmpl w:val="2C5C312A"/>
+    <w:lvl w:ilvl="0" w:tplc="7DAA4806">
       <w:start w:val="1"/>
       <w:numFmt w:val="bullet"/>
       <w:lvlText w:val=""/>
@@ -37899,6 +38139,7 @@
       </w:pPr>
       <w:rPr>
         <w:rFonts w:ascii="Symbol" w:hAnsi="Symbol" w:hint="default"/>
+        <w:lang w:val="ru-RU"/>
       </w:rPr>
     </w:lvl>
     <w:lvl w:ilvl="1" w:tplc="04190003" w:tentative="1">
@@ -42506,7 +42747,7 @@
 </file>
 
 <file path=customXml/itemProps1.xml><?xml version="1.0" encoding="utf-8"?>
-<ds:datastoreItem xmlns:ds="http://schemas.openxmlformats.org/officeDocument/2006/customXml" ds:itemID="{FB42480A-4231-48B8-B0EE-4B0152665AE9}">
+<ds:datastoreItem xmlns:ds="http://schemas.openxmlformats.org/officeDocument/2006/customXml" ds:itemID="{91B7794B-9737-45BD-A0D7-837E5D43E7B2}">
   <ds:schemaRefs>
     <ds:schemaRef ds:uri="http://schemas.openxmlformats.org/officeDocument/2006/bibliography"/>
   </ds:schemaRefs>

</xml_diff>